<commit_message>
Final report and notebook
</commit_message>
<xml_diff>
--- a/UCDPA_Project Report_SzeWaiHo.docx
+++ b/UCDPA_Project Report_SzeWaiHo.docx
@@ -5525,13 +5525,12 @@
       <w:r>
         <w:rPr>
           <w:rFonts w:ascii="Calibri Light" w:hAnsi="Calibri Light" w:cs="Calibri Light"/>
-          <w:noProof/>
         </w:rPr>
         <w:drawing>
-          <wp:inline distT="0" distB="0" distL="0" distR="0" wp14:anchorId="2C8DB3BA" wp14:editId="1DB843D2">
-            <wp:extent cx="6197600" cy="4091883"/>
-            <wp:effectExtent l="0" t="0" r="0" b="4445"/>
-            <wp:docPr id="1708608336" name="Picture 1" descr="A picture containing text, screenshot, colorfulness, plot&#10;&#10;Description automatically generated"/>
+          <wp:inline distT="0" distB="0" distL="0" distR="0" wp14:anchorId="3B31CEB1" wp14:editId="47D992EA">
+            <wp:extent cx="6095379" cy="4089400"/>
+            <wp:effectExtent l="0" t="0" r="635" b="6350"/>
+            <wp:docPr id="163239730" name="Picture 1" descr="A picture containing text, screenshot, colorfulness, diagram&#10;&#10;Description automatically generated"/>
             <wp:cNvGraphicFramePr>
               <a:graphicFrameLocks xmlns:a="http://schemas.openxmlformats.org/drawingml/2006/main" noChangeAspect="1"/>
             </wp:cNvGraphicFramePr>
@@ -5539,30 +5538,23 @@
               <a:graphicData uri="http://schemas.openxmlformats.org/drawingml/2006/picture">
                 <pic:pic xmlns:pic="http://schemas.openxmlformats.org/drawingml/2006/picture">
                   <pic:nvPicPr>
-                    <pic:cNvPr id="1708608336" name="Picture 1" descr="A picture containing text, screenshot, colorfulness, plot&#10;&#10;Description automatically generated"/>
+                    <pic:cNvPr id="163239730" name="Picture 1" descr="A picture containing text, screenshot, colorfulness, diagram&#10;&#10;Description automatically generated"/>
                     <pic:cNvPicPr/>
                   </pic:nvPicPr>
-                  <pic:blipFill rotWithShape="1">
+                  <pic:blipFill>
                     <a:blip r:embed="rId36"/>
-                    <a:srcRect t="2587"/>
-                    <a:stretch/>
+                    <a:stretch>
+                      <a:fillRect/>
+                    </a:stretch>
                   </pic:blipFill>
-                  <pic:spPr bwMode="auto">
+                  <pic:spPr>
                     <a:xfrm>
                       <a:off x="0" y="0"/>
-                      <a:ext cx="6197600" cy="4091883"/>
+                      <a:ext cx="6103239" cy="4094673"/>
                     </a:xfrm>
                     <a:prstGeom prst="rect">
                       <a:avLst/>
                     </a:prstGeom>
-                    <a:ln>
-                      <a:noFill/>
-                    </a:ln>
-                    <a:extLst>
-                      <a:ext uri="{53640926-AAD7-44D8-BBD7-CCE9431645EC}">
-                        <a14:shadowObscured xmlns:a14="http://schemas.microsoft.com/office/drawing/2010/main"/>
-                      </a:ext>
-                    </a:extLst>
                   </pic:spPr>
                 </pic:pic>
               </a:graphicData>

</xml_diff>

<commit_message>
final final - before upload
</commit_message>
<xml_diff>
--- a/UCDPA_Project Report_SzeWaiHo.docx
+++ b/UCDPA_Project Report_SzeWaiHo.docx
@@ -62,7 +62,25 @@
           <w:b/>
           <w:bCs/>
         </w:rPr>
-        <w:t xml:space="preserve">2023 LoL Worlds </w:t>
+        <w:t xml:space="preserve">2023 </w:t>
+      </w:r>
+      <w:proofErr w:type="spellStart"/>
+      <w:r>
+        <w:rPr>
+          <w:rFonts w:ascii="Calibri Light" w:hAnsi="Calibri Light" w:cs="Calibri Light"/>
+          <w:b/>
+          <w:bCs/>
+        </w:rPr>
+        <w:t>LoL</w:t>
+      </w:r>
+      <w:proofErr w:type="spellEnd"/>
+      <w:r>
+        <w:rPr>
+          <w:rFonts w:ascii="Calibri Light" w:hAnsi="Calibri Light" w:cs="Calibri Light"/>
+          <w:b/>
+          <w:bCs/>
+        </w:rPr>
+        <w:t xml:space="preserve"> Worlds </w:t>
       </w:r>
       <w:r>
         <w:rPr>
@@ -137,12 +155,37 @@
         </w:rPr>
       </w:pPr>
       <w:hyperlink r:id="rId5" w:history="1">
+        <w:proofErr w:type="spellStart"/>
         <w:r>
           <w:rPr>
             <w:rStyle w:val="Hyperlink"/>
             <w:rFonts w:ascii="Calibri Light" w:hAnsi="Calibri Light" w:cs="Calibri Light"/>
           </w:rPr>
-          <w:t>SzeWaiHo/UCDPA-SzeWaiHo (github.com)</w:t>
+          <w:t>SzeWaiHo</w:t>
+        </w:r>
+        <w:proofErr w:type="spellEnd"/>
+        <w:r>
+          <w:rPr>
+            <w:rStyle w:val="Hyperlink"/>
+            <w:rFonts w:ascii="Calibri Light" w:hAnsi="Calibri Light" w:cs="Calibri Light"/>
+          </w:rPr>
+          <w:t>/UCDPA-</w:t>
+        </w:r>
+        <w:proofErr w:type="spellStart"/>
+        <w:r>
+          <w:rPr>
+            <w:rStyle w:val="Hyperlink"/>
+            <w:rFonts w:ascii="Calibri Light" w:hAnsi="Calibri Light" w:cs="Calibri Light"/>
+          </w:rPr>
+          <w:t>SzeWaiHo</w:t>
+        </w:r>
+        <w:proofErr w:type="spellEnd"/>
+        <w:r>
+          <w:rPr>
+            <w:rStyle w:val="Hyperlink"/>
+            <w:rFonts w:ascii="Calibri Light" w:hAnsi="Calibri Light" w:cs="Calibri Light"/>
+          </w:rPr>
+          <w:t xml:space="preserve"> (github.com)</w:t>
         </w:r>
       </w:hyperlink>
     </w:p>
@@ -203,7 +246,21 @@
         <w:rPr>
           <w:rFonts w:ascii="Calibri Light" w:hAnsi="Calibri Light" w:cs="Calibri Light"/>
         </w:rPr>
-        <w:t>League of Legends (‘LoL’)</w:t>
+        <w:t>League of Legends (‘</w:t>
+      </w:r>
+      <w:proofErr w:type="spellStart"/>
+      <w:r>
+        <w:rPr>
+          <w:rFonts w:ascii="Calibri Light" w:hAnsi="Calibri Light" w:cs="Calibri Light"/>
+        </w:rPr>
+        <w:t>LoL</w:t>
+      </w:r>
+      <w:proofErr w:type="spellEnd"/>
+      <w:r>
+        <w:rPr>
+          <w:rFonts w:ascii="Calibri Light" w:hAnsi="Calibri Light" w:cs="Calibri Light"/>
+        </w:rPr>
+        <w:t>’)</w:t>
       </w:r>
       <w:r>
         <w:rPr>
@@ -321,11 +378,19 @@
           <w:rFonts w:ascii="Calibri Light" w:hAnsi="Calibri Light" w:cs="Calibri Light"/>
         </w:rPr>
       </w:pPr>
-      <w:r>
-        <w:rPr>
-          <w:rFonts w:ascii="Calibri Light" w:hAnsi="Calibri Light" w:cs="Calibri Light"/>
-        </w:rPr>
-        <w:t xml:space="preserve">PlayIns </w:t>
+      <w:proofErr w:type="spellStart"/>
+      <w:r>
+        <w:rPr>
+          <w:rFonts w:ascii="Calibri Light" w:hAnsi="Calibri Light" w:cs="Calibri Light"/>
+        </w:rPr>
+        <w:t>PlayIns</w:t>
+      </w:r>
+      <w:proofErr w:type="spellEnd"/>
+      <w:r>
+        <w:rPr>
+          <w:rFonts w:ascii="Calibri Light" w:hAnsi="Calibri Light" w:cs="Calibri Light"/>
+        </w:rPr>
+        <w:t xml:space="preserve"> </w:t>
       </w:r>
       <w:r>
         <w:rPr>
@@ -411,33 +476,49 @@
         </w:rPr>
         <w:t xml:space="preserve">he winner will be determined in the </w:t>
       </w:r>
+      <w:proofErr w:type="gramStart"/>
       <w:r>
         <w:rPr>
           <w:rFonts w:ascii="Calibri Light" w:hAnsi="Calibri Light" w:cs="Calibri Light"/>
         </w:rPr>
         <w:t>finals</w:t>
       </w:r>
-    </w:p>
-    <w:p>
-      <w:pPr>
-        <w:pStyle w:val="BodyText"/>
-        <w:rPr>
-          <w:rFonts w:ascii="Calibri Light" w:hAnsi="Calibri Light" w:cs="Calibri Light"/>
-        </w:rPr>
-      </w:pPr>
-    </w:p>
-    <w:p>
-      <w:pPr>
-        <w:pStyle w:val="BodyText"/>
-        <w:rPr>
-          <w:rFonts w:ascii="Calibri Light" w:hAnsi="Calibri Light" w:cs="Calibri Light"/>
-        </w:rPr>
-      </w:pPr>
-      <w:r>
-        <w:rPr>
-          <w:rFonts w:ascii="Calibri Light" w:hAnsi="Calibri Light" w:cs="Calibri Light"/>
-        </w:rPr>
-        <w:t>As an example and to demonstrate visualization skills, I drafted the 2022 Stages</w:t>
+      <w:proofErr w:type="gramEnd"/>
+    </w:p>
+    <w:p>
+      <w:pPr>
+        <w:pStyle w:val="BodyText"/>
+        <w:rPr>
+          <w:rFonts w:ascii="Calibri Light" w:hAnsi="Calibri Light" w:cs="Calibri Light"/>
+        </w:rPr>
+      </w:pPr>
+    </w:p>
+    <w:p>
+      <w:pPr>
+        <w:pStyle w:val="BodyText"/>
+        <w:rPr>
+          <w:rFonts w:ascii="Calibri Light" w:hAnsi="Calibri Light" w:cs="Calibri Light"/>
+        </w:rPr>
+      </w:pPr>
+      <w:r>
+        <w:rPr>
+          <w:rFonts w:ascii="Calibri Light" w:hAnsi="Calibri Light" w:cs="Calibri Light"/>
+        </w:rPr>
+        <w:t xml:space="preserve">As an </w:t>
+      </w:r>
+      <w:proofErr w:type="gramStart"/>
+      <w:r>
+        <w:rPr>
+          <w:rFonts w:ascii="Calibri Light" w:hAnsi="Calibri Light" w:cs="Calibri Light"/>
+        </w:rPr>
+        <w:t>example</w:t>
+      </w:r>
+      <w:proofErr w:type="gramEnd"/>
+      <w:r>
+        <w:rPr>
+          <w:rFonts w:ascii="Calibri Light" w:hAnsi="Calibri Light" w:cs="Calibri Light"/>
+        </w:rPr>
+        <w:t xml:space="preserve"> and to demonstrate visualization skills, I drafted the 2022 Stages</w:t>
       </w:r>
       <w:r>
         <w:rPr>
@@ -776,7 +857,49 @@
         <w:rPr>
           <w:rFonts w:ascii="Calibri Light" w:hAnsi="Calibri Light" w:cs="Calibri Light"/>
         </w:rPr>
-        <w:t>as there is a lot of data statistics online in which I can perform the functions I’ve learned in DataCamp. It would also be interesting to analyse for modelling and considering for machine learning.</w:t>
+        <w:t xml:space="preserve">as there </w:t>
+      </w:r>
+      <w:proofErr w:type="gramStart"/>
+      <w:r>
+        <w:rPr>
+          <w:rFonts w:ascii="Calibri Light" w:hAnsi="Calibri Light" w:cs="Calibri Light"/>
+        </w:rPr>
+        <w:t>is</w:t>
+      </w:r>
+      <w:proofErr w:type="gramEnd"/>
+      <w:r>
+        <w:rPr>
+          <w:rFonts w:ascii="Calibri Light" w:hAnsi="Calibri Light" w:cs="Calibri Light"/>
+        </w:rPr>
+        <w:t xml:space="preserve"> a lot of data statistics online in which I can perform the functions I’ve learned in </w:t>
+      </w:r>
+      <w:proofErr w:type="spellStart"/>
+      <w:r>
+        <w:rPr>
+          <w:rFonts w:ascii="Calibri Light" w:hAnsi="Calibri Light" w:cs="Calibri Light"/>
+        </w:rPr>
+        <w:t>DataCamp</w:t>
+      </w:r>
+      <w:proofErr w:type="spellEnd"/>
+      <w:r>
+        <w:rPr>
+          <w:rFonts w:ascii="Calibri Light" w:hAnsi="Calibri Light" w:cs="Calibri Light"/>
+        </w:rPr>
+        <w:t xml:space="preserve">. It would also be interesting to </w:t>
+      </w:r>
+      <w:proofErr w:type="spellStart"/>
+      <w:r>
+        <w:rPr>
+          <w:rFonts w:ascii="Calibri Light" w:hAnsi="Calibri Light" w:cs="Calibri Light"/>
+        </w:rPr>
+        <w:t>analyse</w:t>
+      </w:r>
+      <w:proofErr w:type="spellEnd"/>
+      <w:r>
+        <w:rPr>
+          <w:rFonts w:ascii="Calibri Light" w:hAnsi="Calibri Light" w:cs="Calibri Light"/>
+        </w:rPr>
+        <w:t xml:space="preserve"> for modelling and considering for machine learning.</w:t>
       </w:r>
     </w:p>
     <w:p>
@@ -794,7 +917,23 @@
           <w:rFonts w:ascii="Calibri Light" w:hAnsi="Calibri Light" w:cs="Calibri Light"/>
           <w:color w:val="FF0000"/>
         </w:rPr>
-        <w:t xml:space="preserve">Please note that many of these leagues are on-going at the moment so the API may pull new matches and so the figures may not </w:t>
+        <w:t xml:space="preserve">Please note that many of these leagues are on-going </w:t>
+      </w:r>
+      <w:proofErr w:type="gramStart"/>
+      <w:r>
+        <w:rPr>
+          <w:rFonts w:ascii="Calibri Light" w:hAnsi="Calibri Light" w:cs="Calibri Light"/>
+          <w:color w:val="FF0000"/>
+        </w:rPr>
+        <w:t>at the moment</w:t>
+      </w:r>
+      <w:proofErr w:type="gramEnd"/>
+      <w:r>
+        <w:rPr>
+          <w:rFonts w:ascii="Calibri Light" w:hAnsi="Calibri Light" w:cs="Calibri Light"/>
+          <w:color w:val="FF0000"/>
+        </w:rPr>
+        <w:t xml:space="preserve"> so the API may pull new matches and so the figures may not </w:t>
       </w:r>
       <w:r>
         <w:rPr>
@@ -866,12 +1005,14 @@
         </w:rPr>
         <w:t xml:space="preserve">Most of my dataset is imported data from </w:t>
       </w:r>
+      <w:proofErr w:type="spellStart"/>
       <w:r>
         <w:rPr>
           <w:rFonts w:ascii="Calibri Light" w:hAnsi="Calibri Light" w:cs="Calibri Light"/>
         </w:rPr>
         <w:t>Leaguepedia</w:t>
       </w:r>
+      <w:proofErr w:type="spellEnd"/>
       <w:r>
         <w:rPr>
           <w:rFonts w:ascii="Calibri Light" w:hAnsi="Calibri Light" w:cs="Calibri Light"/>
@@ -996,7 +1137,21 @@
         <w:rPr>
           <w:rFonts w:ascii="Calibri Light" w:hAnsi="Calibri Light" w:cs="Calibri Light"/>
         </w:rPr>
-        <w:t>This dataset gives detailed information for each match played in the listed leagues (including but not limited to the Worlds Tournament). This helps me analyse each team and different factors that may help them win.</w:t>
+        <w:t xml:space="preserve">This dataset gives detailed information for each match played in the listed leagues (including but not limited to the Worlds Tournament). This helps me </w:t>
+      </w:r>
+      <w:proofErr w:type="spellStart"/>
+      <w:r>
+        <w:rPr>
+          <w:rFonts w:ascii="Calibri Light" w:hAnsi="Calibri Light" w:cs="Calibri Light"/>
+        </w:rPr>
+        <w:t>analyse</w:t>
+      </w:r>
+      <w:proofErr w:type="spellEnd"/>
+      <w:r>
+        <w:rPr>
+          <w:rFonts w:ascii="Calibri Light" w:hAnsi="Calibri Light" w:cs="Calibri Light"/>
+        </w:rPr>
+        <w:t xml:space="preserve"> each team and different factors that may help them win.</w:t>
       </w:r>
     </w:p>
     <w:p>
@@ -1101,7 +1256,21 @@
         <w:rPr>
           <w:rFonts w:ascii="Calibri Light" w:hAnsi="Calibri Light" w:cs="Calibri Light"/>
         </w:rPr>
-        <w:t>the team name, the team name abbreviation and their region</w:t>
+        <w:t xml:space="preserve">the </w:t>
+      </w:r>
+      <w:proofErr w:type="gramStart"/>
+      <w:r>
+        <w:rPr>
+          <w:rFonts w:ascii="Calibri Light" w:hAnsi="Calibri Light" w:cs="Calibri Light"/>
+        </w:rPr>
+        <w:t>team</w:t>
+      </w:r>
+      <w:proofErr w:type="gramEnd"/>
+      <w:r>
+        <w:rPr>
+          <w:rFonts w:ascii="Calibri Light" w:hAnsi="Calibri Light" w:cs="Calibri Light"/>
+        </w:rPr>
+        <w:t xml:space="preserve"> name, the team name abbreviation and their region</w:t>
       </w:r>
       <w:r>
         <w:rPr>
@@ -1131,7 +1300,21 @@
         <w:rPr>
           <w:rFonts w:ascii="Calibri Light" w:hAnsi="Calibri Light" w:cs="Calibri Light"/>
         </w:rPr>
-        <w:t>This helps me analyse each team a</w:t>
+        <w:t xml:space="preserve">This helps me </w:t>
+      </w:r>
+      <w:proofErr w:type="spellStart"/>
+      <w:r>
+        <w:rPr>
+          <w:rFonts w:ascii="Calibri Light" w:hAnsi="Calibri Light" w:cs="Calibri Light"/>
+        </w:rPr>
+        <w:t>analyse</w:t>
+      </w:r>
+      <w:proofErr w:type="spellEnd"/>
+      <w:r>
+        <w:rPr>
+          <w:rFonts w:ascii="Calibri Light" w:hAnsi="Calibri Light" w:cs="Calibri Light"/>
+        </w:rPr>
+        <w:t xml:space="preserve"> each team a</w:t>
       </w:r>
       <w:r>
         <w:rPr>
@@ -1182,14 +1365,39 @@
           <w:rFonts w:ascii="Calibri Light" w:hAnsi="Calibri Light" w:cs="Calibri Light"/>
           <w:color w:val="FF0000"/>
         </w:rPr>
-        <w:t>e some manual adjustments that aren’t updated in Leaguepedia</w:t>
-      </w:r>
+        <w:t xml:space="preserve">e some manual adjustments that aren’t updated in </w:t>
+      </w:r>
+      <w:proofErr w:type="spellStart"/>
       <w:r>
         <w:rPr>
           <w:rFonts w:ascii="Calibri Light" w:hAnsi="Calibri Light" w:cs="Calibri Light"/>
           <w:color w:val="FF0000"/>
         </w:rPr>
-        <w:t xml:space="preserve"> which I won’t include in this report but are noted in the Jupyter Notebook.</w:t>
+        <w:t>Leaguepedia</w:t>
+      </w:r>
+      <w:proofErr w:type="spellEnd"/>
+      <w:r>
+        <w:rPr>
+          <w:rFonts w:ascii="Calibri Light" w:hAnsi="Calibri Light" w:cs="Calibri Light"/>
+          <w:color w:val="FF0000"/>
+        </w:rPr>
+        <w:t xml:space="preserve"> which I won’t include in this report but are noted in the </w:t>
+      </w:r>
+      <w:proofErr w:type="spellStart"/>
+      <w:r>
+        <w:rPr>
+          <w:rFonts w:ascii="Calibri Light" w:hAnsi="Calibri Light" w:cs="Calibri Light"/>
+          <w:color w:val="FF0000"/>
+        </w:rPr>
+        <w:t>Jupyter</w:t>
+      </w:r>
+      <w:proofErr w:type="spellEnd"/>
+      <w:r>
+        <w:rPr>
+          <w:rFonts w:ascii="Calibri Light" w:hAnsi="Calibri Light" w:cs="Calibri Light"/>
+          <w:color w:val="FF0000"/>
+        </w:rPr>
+        <w:t xml:space="preserve"> Notebook.</w:t>
       </w:r>
     </w:p>
     <w:p>
@@ -1429,7 +1637,21 @@
         <w:rPr>
           <w:rFonts w:ascii="Calibri Light" w:hAnsi="Calibri Light" w:cs="Calibri Light"/>
         </w:rPr>
-        <w:t>I convert the datasets to pandas dataframes for data manipulation.</w:t>
+        <w:t xml:space="preserve">I convert the datasets to pandas </w:t>
+      </w:r>
+      <w:proofErr w:type="spellStart"/>
+      <w:r>
+        <w:rPr>
+          <w:rFonts w:ascii="Calibri Light" w:hAnsi="Calibri Light" w:cs="Calibri Light"/>
+        </w:rPr>
+        <w:t>dataframes</w:t>
+      </w:r>
+      <w:proofErr w:type="spellEnd"/>
+      <w:r>
+        <w:rPr>
+          <w:rFonts w:ascii="Calibri Light" w:hAnsi="Calibri Light" w:cs="Calibri Light"/>
+        </w:rPr>
+        <w:t xml:space="preserve"> for data manipulation.</w:t>
       </w:r>
     </w:p>
     <w:p>
@@ -2115,11 +2337,19 @@
         </w:rPr>
         <w:t xml:space="preserve">T1, FNC, C9, DK </w:t>
       </w:r>
-      <w:r>
-        <w:rPr>
-          <w:rFonts w:ascii="Calibri Light" w:hAnsi="Calibri Light" w:cs="Calibri Light"/>
-        </w:rPr>
-        <w:t xml:space="preserve">is </w:t>
+      <w:proofErr w:type="gramStart"/>
+      <w:r>
+        <w:rPr>
+          <w:rFonts w:ascii="Calibri Light" w:hAnsi="Calibri Light" w:cs="Calibri Light"/>
+        </w:rPr>
+        <w:t>is</w:t>
+      </w:r>
+      <w:proofErr w:type="gramEnd"/>
+      <w:r>
+        <w:rPr>
+          <w:rFonts w:ascii="Calibri Light" w:hAnsi="Calibri Light" w:cs="Calibri Light"/>
+        </w:rPr>
+        <w:t xml:space="preserve"> </w:t>
       </w:r>
       <w:r>
         <w:rPr>
@@ -2245,7 +2475,21 @@
         <w:rPr>
           <w:rFonts w:ascii="Calibri Light" w:hAnsi="Calibri Light" w:cs="Calibri Light"/>
         </w:rPr>
-        <w:t>Only 4 regions has won the Worlds Title in 2011 – 2022 (12 years).</w:t>
+        <w:t xml:space="preserve">Only 4 regions </w:t>
+      </w:r>
+      <w:proofErr w:type="gramStart"/>
+      <w:r>
+        <w:rPr>
+          <w:rFonts w:ascii="Calibri Light" w:hAnsi="Calibri Light" w:cs="Calibri Light"/>
+        </w:rPr>
+        <w:t>has</w:t>
+      </w:r>
+      <w:proofErr w:type="gramEnd"/>
+      <w:r>
+        <w:rPr>
+          <w:rFonts w:ascii="Calibri Light" w:hAnsi="Calibri Light" w:cs="Calibri Light"/>
+        </w:rPr>
+        <w:t xml:space="preserve"> won the Worlds Title in 2011 – 2022 (12 years).</w:t>
       </w:r>
     </w:p>
     <w:p>
@@ -2445,7 +2689,21 @@
         <w:rPr>
           <w:rFonts w:ascii="Calibri Light" w:hAnsi="Calibri Light" w:cs="Calibri Light"/>
         </w:rPr>
-        <w:t xml:space="preserve">We can actually ignore 2011 because </w:t>
+        <w:t xml:space="preserve">We can </w:t>
+      </w:r>
+      <w:proofErr w:type="gramStart"/>
+      <w:r>
+        <w:rPr>
+          <w:rFonts w:ascii="Calibri Light" w:hAnsi="Calibri Light" w:cs="Calibri Light"/>
+        </w:rPr>
+        <w:t>actually ignore</w:t>
+      </w:r>
+      <w:proofErr w:type="gramEnd"/>
+      <w:r>
+        <w:rPr>
+          <w:rFonts w:ascii="Calibri Light" w:hAnsi="Calibri Light" w:cs="Calibri Light"/>
+        </w:rPr>
+        <w:t xml:space="preserve"> 2011 because </w:t>
       </w:r>
       <w:r>
         <w:rPr>
@@ -2636,7 +2894,21 @@
         <w:rPr>
           <w:rFonts w:ascii="Calibri Light" w:hAnsi="Calibri Light" w:cs="Calibri Light"/>
         </w:rPr>
-        <w:t>China is also a strong region, however the win rate is slightly lower than Korea</w:t>
+        <w:t xml:space="preserve">China is also a strong </w:t>
+      </w:r>
+      <w:proofErr w:type="gramStart"/>
+      <w:r>
+        <w:rPr>
+          <w:rFonts w:ascii="Calibri Light" w:hAnsi="Calibri Light" w:cs="Calibri Light"/>
+        </w:rPr>
+        <w:t>region,</w:t>
+      </w:r>
+      <w:proofErr w:type="gramEnd"/>
+      <w:r>
+        <w:rPr>
+          <w:rFonts w:ascii="Calibri Light" w:hAnsi="Calibri Light" w:cs="Calibri Light"/>
+        </w:rPr>
+        <w:t xml:space="preserve"> however the win rate is slightly lower than Korea</w:t>
       </w:r>
     </w:p>
     <w:p>
@@ -2744,7 +3016,21 @@
         <w:rPr>
           <w:rFonts w:ascii="Calibri Light" w:hAnsi="Calibri Light" w:cs="Calibri Light"/>
         </w:rPr>
-        <w:t>played many matches but their win rate seems to be declining.</w:t>
+        <w:t xml:space="preserve">played many </w:t>
+      </w:r>
+      <w:proofErr w:type="gramStart"/>
+      <w:r>
+        <w:rPr>
+          <w:rFonts w:ascii="Calibri Light" w:hAnsi="Calibri Light" w:cs="Calibri Light"/>
+        </w:rPr>
+        <w:t>matches</w:t>
+      </w:r>
+      <w:proofErr w:type="gramEnd"/>
+      <w:r>
+        <w:rPr>
+          <w:rFonts w:ascii="Calibri Light" w:hAnsi="Calibri Light" w:cs="Calibri Light"/>
+        </w:rPr>
+        <w:t xml:space="preserve"> but their win rate seems to be declining.</w:t>
       </w:r>
       <w:r>
         <w:rPr>
@@ -3009,13 +3295,41 @@
         <w:rPr>
           <w:rFonts w:ascii="Calibri Light" w:hAnsi="Calibri Light" w:cs="Calibri Light"/>
         </w:rPr>
-        <w:t>From the analysis above, I decide to focus on KR, CN, EMEA and NA in the rest of the analysis</w:t>
-      </w:r>
-      <w:r>
-        <w:rPr>
-          <w:rFonts w:ascii="Calibri Light" w:hAnsi="Calibri Light" w:cs="Calibri Light"/>
-        </w:rPr>
-        <w:t>. I will call them the ‘top leagues’.</w:t>
+        <w:t xml:space="preserve">From the analysis above, I </w:t>
+      </w:r>
+      <w:proofErr w:type="gramStart"/>
+      <w:r>
+        <w:rPr>
+          <w:rFonts w:ascii="Calibri Light" w:hAnsi="Calibri Light" w:cs="Calibri Light"/>
+        </w:rPr>
+        <w:t>decide</w:t>
+      </w:r>
+      <w:proofErr w:type="gramEnd"/>
+      <w:r>
+        <w:rPr>
+          <w:rFonts w:ascii="Calibri Light" w:hAnsi="Calibri Light" w:cs="Calibri Light"/>
+        </w:rPr>
+        <w:t xml:space="preserve"> to focus on KR, CN, EMEA and NA in the rest of the analysis</w:t>
+      </w:r>
+      <w:r>
+        <w:rPr>
+          <w:rFonts w:ascii="Calibri Light" w:hAnsi="Calibri Light" w:cs="Calibri Light"/>
+        </w:rPr>
+        <w:t xml:space="preserve">. I will call them the ‘top </w:t>
+      </w:r>
+      <w:proofErr w:type="gramStart"/>
+      <w:r>
+        <w:rPr>
+          <w:rFonts w:ascii="Calibri Light" w:hAnsi="Calibri Light" w:cs="Calibri Light"/>
+        </w:rPr>
+        <w:t>leagues’</w:t>
+      </w:r>
+      <w:proofErr w:type="gramEnd"/>
+      <w:r>
+        <w:rPr>
+          <w:rFonts w:ascii="Calibri Light" w:hAnsi="Calibri Light" w:cs="Calibri Light"/>
+        </w:rPr>
+        <w:t>.</w:t>
       </w:r>
     </w:p>
     <w:p>
@@ -3096,7 +3410,27 @@
           <w:szCs w:val="26"/>
           <w:u w:val="single"/>
         </w:rPr>
-        <w:t xml:space="preserve"> WIN  RATE%</w:t>
+        <w:t xml:space="preserve"> </w:t>
+      </w:r>
+      <w:proofErr w:type="gramStart"/>
+      <w:r>
+        <w:rPr>
+          <w:rFonts w:ascii="Calibri Light" w:hAnsi="Calibri Light" w:cs="Calibri Light"/>
+          <w:sz w:val="26"/>
+          <w:szCs w:val="26"/>
+          <w:u w:val="single"/>
+        </w:rPr>
+        <w:t>WIN  RATE</w:t>
+      </w:r>
+      <w:proofErr w:type="gramEnd"/>
+      <w:r>
+        <w:rPr>
+          <w:rFonts w:ascii="Calibri Light" w:hAnsi="Calibri Light" w:cs="Calibri Light"/>
+          <w:sz w:val="26"/>
+          <w:szCs w:val="26"/>
+          <w:u w:val="single"/>
+        </w:rPr>
+        <w:t>%</w:t>
       </w:r>
     </w:p>
     <w:p>
@@ -3175,7 +3509,21 @@
         <w:rPr>
           <w:rFonts w:ascii="Calibri Light" w:hAnsi="Calibri Light" w:cs="Calibri Light"/>
         </w:rPr>
-        <w:t>, the quota are 4,</w:t>
+        <w:t xml:space="preserve">, the quota </w:t>
+      </w:r>
+      <w:proofErr w:type="gramStart"/>
+      <w:r>
+        <w:rPr>
+          <w:rFonts w:ascii="Calibri Light" w:hAnsi="Calibri Light" w:cs="Calibri Light"/>
+        </w:rPr>
+        <w:t>are</w:t>
+      </w:r>
+      <w:proofErr w:type="gramEnd"/>
+      <w:r>
+        <w:rPr>
+          <w:rFonts w:ascii="Calibri Light" w:hAnsi="Calibri Light" w:cs="Calibri Light"/>
+        </w:rPr>
+        <w:t xml:space="preserve"> 4,</w:t>
       </w:r>
       <w:r>
         <w:rPr>
@@ -3398,7 +3746,21 @@
         <w:rPr>
           <w:rFonts w:ascii="Calibri Light" w:hAnsi="Calibri Light" w:cs="Calibri Light"/>
         </w:rPr>
-        <w:t>/ 12 years so I set the Y parameter to 300 (filter teams that played more than 300 matches)</w:t>
+        <w:t xml:space="preserve">/ 12 </w:t>
+      </w:r>
+      <w:proofErr w:type="gramStart"/>
+      <w:r>
+        <w:rPr>
+          <w:rFonts w:ascii="Calibri Light" w:hAnsi="Calibri Light" w:cs="Calibri Light"/>
+        </w:rPr>
+        <w:t>years</w:t>
+      </w:r>
+      <w:proofErr w:type="gramEnd"/>
+      <w:r>
+        <w:rPr>
+          <w:rFonts w:ascii="Calibri Light" w:hAnsi="Calibri Light" w:cs="Calibri Light"/>
+        </w:rPr>
+        <w:t xml:space="preserve"> so I set the Y parameter to 300 (filter teams that played more than 300 matches)</w:t>
       </w:r>
     </w:p>
     <w:p>
@@ -3535,7 +3897,21 @@
         <w:rPr>
           <w:rFonts w:ascii="Calibri Light" w:hAnsi="Calibri Light" w:cs="Calibri Light"/>
         </w:rPr>
-        <w:t>There were 6279 matches/ 12 years so I set the Y parameter to 500.</w:t>
+        <w:t xml:space="preserve">There were 6279 matches/ 12 </w:t>
+      </w:r>
+      <w:proofErr w:type="gramStart"/>
+      <w:r>
+        <w:rPr>
+          <w:rFonts w:ascii="Calibri Light" w:hAnsi="Calibri Light" w:cs="Calibri Light"/>
+        </w:rPr>
+        <w:t>years</w:t>
+      </w:r>
+      <w:proofErr w:type="gramEnd"/>
+      <w:r>
+        <w:rPr>
+          <w:rFonts w:ascii="Calibri Light" w:hAnsi="Calibri Light" w:cs="Calibri Light"/>
+        </w:rPr>
+        <w:t xml:space="preserve"> so I set the Y parameter to 500.</w:t>
       </w:r>
     </w:p>
     <w:p>
@@ -3667,7 +4043,21 @@
         <w:rPr>
           <w:rFonts w:ascii="Calibri Light" w:hAnsi="Calibri Light" w:cs="Calibri Light"/>
         </w:rPr>
-        <w:t>EMEA, it is a little more complicated as some regions have merged into EMEA (mainly Europe) recently but the strongest teams are still originally from LEC so I only filter the regional league LEC.</w:t>
+        <w:t xml:space="preserve">EMEA, it is a little more complicated as some regions have merged into EMEA (mainly Europe) recently but the strongest teams are still originally from </w:t>
+      </w:r>
+      <w:proofErr w:type="gramStart"/>
+      <w:r>
+        <w:rPr>
+          <w:rFonts w:ascii="Calibri Light" w:hAnsi="Calibri Light" w:cs="Calibri Light"/>
+        </w:rPr>
+        <w:t>LEC</w:t>
+      </w:r>
+      <w:proofErr w:type="gramEnd"/>
+      <w:r>
+        <w:rPr>
+          <w:rFonts w:ascii="Calibri Light" w:hAnsi="Calibri Light" w:cs="Calibri Light"/>
+        </w:rPr>
+        <w:t xml:space="preserve"> so I only filter the regional league LEC.</w:t>
       </w:r>
     </w:p>
     <w:p>
@@ -3733,7 +4123,21 @@
         <w:rPr>
           <w:rFonts w:ascii="Calibri Light" w:hAnsi="Calibri Light" w:cs="Calibri Light"/>
         </w:rPr>
-        <w:t xml:space="preserve"> matches/ 12 years so I set the Y parameter to </w:t>
+        <w:t xml:space="preserve"> matches/ 12 </w:t>
+      </w:r>
+      <w:proofErr w:type="gramStart"/>
+      <w:r>
+        <w:rPr>
+          <w:rFonts w:ascii="Calibri Light" w:hAnsi="Calibri Light" w:cs="Calibri Light"/>
+        </w:rPr>
+        <w:t>years</w:t>
+      </w:r>
+      <w:proofErr w:type="gramEnd"/>
+      <w:r>
+        <w:rPr>
+          <w:rFonts w:ascii="Calibri Light" w:hAnsi="Calibri Light" w:cs="Calibri Light"/>
+        </w:rPr>
+        <w:t xml:space="preserve"> so I set the Y parameter to </w:t>
       </w:r>
       <w:r>
         <w:rPr>
@@ -3858,7 +4262,21 @@
         <w:rPr>
           <w:rFonts w:ascii="Calibri Light" w:hAnsi="Calibri Light" w:cs="Calibri Light"/>
         </w:rPr>
-        <w:t>EMEA, it is a little more complicated as some regions have merged into EMEA (mainly Europe) recently but the strongest teams are still originally from LEC so I only filter the regional league LEC.</w:t>
+        <w:t xml:space="preserve">EMEA, it is a little more complicated as some regions have merged into EMEA (mainly Europe) recently but the strongest teams are still originally from </w:t>
+      </w:r>
+      <w:proofErr w:type="gramStart"/>
+      <w:r>
+        <w:rPr>
+          <w:rFonts w:ascii="Calibri Light" w:hAnsi="Calibri Light" w:cs="Calibri Light"/>
+        </w:rPr>
+        <w:t>LEC</w:t>
+      </w:r>
+      <w:proofErr w:type="gramEnd"/>
+      <w:r>
+        <w:rPr>
+          <w:rFonts w:ascii="Calibri Light" w:hAnsi="Calibri Light" w:cs="Calibri Light"/>
+        </w:rPr>
+        <w:t xml:space="preserve"> so I only filter the regional league LEC.</w:t>
       </w:r>
     </w:p>
     <w:p>
@@ -3888,7 +4306,21 @@
         <w:rPr>
           <w:rFonts w:ascii="Calibri Light" w:hAnsi="Calibri Light" w:cs="Calibri Light"/>
         </w:rPr>
-        <w:t>There were 1130 matches/ 12 years so I set the Y parameter to 100.</w:t>
+        <w:t xml:space="preserve">There were 1130 matches/ 12 </w:t>
+      </w:r>
+      <w:proofErr w:type="gramStart"/>
+      <w:r>
+        <w:rPr>
+          <w:rFonts w:ascii="Calibri Light" w:hAnsi="Calibri Light" w:cs="Calibri Light"/>
+        </w:rPr>
+        <w:t>years</w:t>
+      </w:r>
+      <w:proofErr w:type="gramEnd"/>
+      <w:r>
+        <w:rPr>
+          <w:rFonts w:ascii="Calibri Light" w:hAnsi="Calibri Light" w:cs="Calibri Light"/>
+        </w:rPr>
+        <w:t xml:space="preserve"> so I set the Y parameter to 100.</w:t>
       </w:r>
     </w:p>
     <w:p>
@@ -4071,31 +4503,67 @@
         <w:rPr>
           <w:rFonts w:ascii="Calibri Light" w:hAnsi="Calibri Light" w:cs="Calibri Light"/>
         </w:rPr>
-        <w:t>I put in top 10 teams as a parameter for teams that played more than 50 matches – only 8 teams came up but I kept the table as I think 50 is a good number of matches to look at.</w:t>
-      </w:r>
-    </w:p>
-    <w:p>
-      <w:pPr>
-        <w:pStyle w:val="BodyText"/>
-        <w:spacing w:before="10"/>
-        <w:rPr>
-          <w:rFonts w:ascii="Calibri Light" w:hAnsi="Calibri Light" w:cs="Calibri Light"/>
-        </w:rPr>
-      </w:pPr>
-    </w:p>
-    <w:p>
-      <w:pPr>
-        <w:pStyle w:val="BodyText"/>
-        <w:spacing w:before="10"/>
-        <w:rPr>
-          <w:rFonts w:ascii="Calibri Light" w:hAnsi="Calibri Light" w:cs="Calibri Light"/>
-        </w:rPr>
-      </w:pPr>
-      <w:r>
-        <w:rPr>
-          <w:rFonts w:ascii="Calibri Light" w:hAnsi="Calibri Light" w:cs="Calibri Light"/>
-        </w:rPr>
-        <w:t>It is interesting to see that observe that:</w:t>
+        <w:t xml:space="preserve">I put in </w:t>
+      </w:r>
+      <w:proofErr w:type="gramStart"/>
+      <w:r>
+        <w:rPr>
+          <w:rFonts w:ascii="Calibri Light" w:hAnsi="Calibri Light" w:cs="Calibri Light"/>
+        </w:rPr>
+        <w:t>top</w:t>
+      </w:r>
+      <w:proofErr w:type="gramEnd"/>
+      <w:r>
+        <w:rPr>
+          <w:rFonts w:ascii="Calibri Light" w:hAnsi="Calibri Light" w:cs="Calibri Light"/>
+        </w:rPr>
+        <w:t xml:space="preserve"> 10 teams as a parameter for teams that played more than 50 matches – only 8 teams came </w:t>
+      </w:r>
+      <w:proofErr w:type="gramStart"/>
+      <w:r>
+        <w:rPr>
+          <w:rFonts w:ascii="Calibri Light" w:hAnsi="Calibri Light" w:cs="Calibri Light"/>
+        </w:rPr>
+        <w:t>up</w:t>
+      </w:r>
+      <w:proofErr w:type="gramEnd"/>
+      <w:r>
+        <w:rPr>
+          <w:rFonts w:ascii="Calibri Light" w:hAnsi="Calibri Light" w:cs="Calibri Light"/>
+        </w:rPr>
+        <w:t xml:space="preserve"> but I kept the table as I think 50 is a good number of matches to look at.</w:t>
+      </w:r>
+    </w:p>
+    <w:p>
+      <w:pPr>
+        <w:pStyle w:val="BodyText"/>
+        <w:spacing w:before="10"/>
+        <w:rPr>
+          <w:rFonts w:ascii="Calibri Light" w:hAnsi="Calibri Light" w:cs="Calibri Light"/>
+        </w:rPr>
+      </w:pPr>
+    </w:p>
+    <w:p>
+      <w:pPr>
+        <w:pStyle w:val="BodyText"/>
+        <w:spacing w:before="10"/>
+        <w:rPr>
+          <w:rFonts w:ascii="Calibri Light" w:hAnsi="Calibri Light" w:cs="Calibri Light"/>
+        </w:rPr>
+      </w:pPr>
+      <w:proofErr w:type="gramStart"/>
+      <w:r>
+        <w:rPr>
+          <w:rFonts w:ascii="Calibri Light" w:hAnsi="Calibri Light" w:cs="Calibri Light"/>
+        </w:rPr>
+        <w:t>It is interesting to see that observe</w:t>
+      </w:r>
+      <w:proofErr w:type="gramEnd"/>
+      <w:r>
+        <w:rPr>
+          <w:rFonts w:ascii="Calibri Light" w:hAnsi="Calibri Light" w:cs="Calibri Light"/>
+        </w:rPr>
+        <w:t xml:space="preserve"> that:</w:t>
       </w:r>
     </w:p>
     <w:p>
@@ -4169,7 +4637,21 @@
         <w:rPr>
           <w:rFonts w:ascii="Calibri Light" w:hAnsi="Calibri Light" w:cs="Calibri Light"/>
         </w:rPr>
-        <w:t xml:space="preserve"> (CN team) performs </w:t>
+        <w:t xml:space="preserve"> (CN team) </w:t>
+      </w:r>
+      <w:proofErr w:type="gramStart"/>
+      <w:r>
+        <w:rPr>
+          <w:rFonts w:ascii="Calibri Light" w:hAnsi="Calibri Light" w:cs="Calibri Light"/>
+        </w:rPr>
+        <w:t>performs</w:t>
+      </w:r>
+      <w:proofErr w:type="gramEnd"/>
+      <w:r>
+        <w:rPr>
+          <w:rFonts w:ascii="Calibri Light" w:hAnsi="Calibri Light" w:cs="Calibri Light"/>
+        </w:rPr>
+        <w:t xml:space="preserve"> </w:t>
       </w:r>
       <w:r>
         <w:rPr>
@@ -4224,7 +4706,21 @@
         <w:rPr>
           <w:rFonts w:ascii="Calibri Light" w:hAnsi="Calibri Light" w:cs="Calibri Light"/>
         </w:rPr>
-        <w:t>FNC (EMEA team) performs stably similar to in their regional league LEC.</w:t>
+        <w:t xml:space="preserve">FNC (EMEA team) performs stably </w:t>
+      </w:r>
+      <w:proofErr w:type="gramStart"/>
+      <w:r>
+        <w:rPr>
+          <w:rFonts w:ascii="Calibri Light" w:hAnsi="Calibri Light" w:cs="Calibri Light"/>
+        </w:rPr>
+        <w:t>similar to</w:t>
+      </w:r>
+      <w:proofErr w:type="gramEnd"/>
+      <w:r>
+        <w:rPr>
+          <w:rFonts w:ascii="Calibri Light" w:hAnsi="Calibri Light" w:cs="Calibri Light"/>
+        </w:rPr>
+        <w:t xml:space="preserve"> in their regional league LEC.</w:t>
       </w:r>
     </w:p>
     <w:p>
@@ -4298,7 +4794,21 @@
         <w:rPr>
           <w:rFonts w:ascii="Calibri Light" w:hAnsi="Calibri Light" w:cs="Calibri Light"/>
         </w:rPr>
-        <w:t>From this table, I decide to exclude NA from the top regional leagues.</w:t>
+        <w:t xml:space="preserve">From this table, I </w:t>
+      </w:r>
+      <w:proofErr w:type="gramStart"/>
+      <w:r>
+        <w:rPr>
+          <w:rFonts w:ascii="Calibri Light" w:hAnsi="Calibri Light" w:cs="Calibri Light"/>
+        </w:rPr>
+        <w:t>decide</w:t>
+      </w:r>
+      <w:proofErr w:type="gramEnd"/>
+      <w:r>
+        <w:rPr>
+          <w:rFonts w:ascii="Calibri Light" w:hAnsi="Calibri Light" w:cs="Calibri Light"/>
+        </w:rPr>
+        <w:t xml:space="preserve"> to exclude NA from the top regional leagues.</w:t>
       </w:r>
     </w:p>
     <w:p>
@@ -4437,8 +4947,16 @@
         <w:rPr>
           <w:rFonts w:ascii="Calibri Light" w:hAnsi="Calibri Light" w:cs="Calibri Light"/>
         </w:rPr>
-        <w:t>Gold Lead</w:t>
-      </w:r>
+        <w:t xml:space="preserve">Gold </w:t>
+      </w:r>
+      <w:proofErr w:type="gramStart"/>
+      <w:r>
+        <w:rPr>
+          <w:rFonts w:ascii="Calibri Light" w:hAnsi="Calibri Light" w:cs="Calibri Light"/>
+        </w:rPr>
+        <w:t>Lead</w:t>
+      </w:r>
+      <w:proofErr w:type="gramEnd"/>
     </w:p>
     <w:p>
       <w:pPr>
@@ -4556,7 +5074,35 @@
         <w:rPr>
           <w:rFonts w:ascii="Calibri Light" w:hAnsi="Calibri Light" w:cs="Calibri Light"/>
         </w:rPr>
-        <w:t>I first analyse the significance of each factors by seeing if there is a significant difference between the winning and losing team. I then assign ‘points’ to the factor with conditions.</w:t>
+        <w:t xml:space="preserve">I first </w:t>
+      </w:r>
+      <w:proofErr w:type="spellStart"/>
+      <w:r>
+        <w:rPr>
+          <w:rFonts w:ascii="Calibri Light" w:hAnsi="Calibri Light" w:cs="Calibri Light"/>
+        </w:rPr>
+        <w:t>analyse</w:t>
+      </w:r>
+      <w:proofErr w:type="spellEnd"/>
+      <w:r>
+        <w:rPr>
+          <w:rFonts w:ascii="Calibri Light" w:hAnsi="Calibri Light" w:cs="Calibri Light"/>
+        </w:rPr>
+        <w:t xml:space="preserve"> the significance of each </w:t>
+      </w:r>
+      <w:proofErr w:type="gramStart"/>
+      <w:r>
+        <w:rPr>
+          <w:rFonts w:ascii="Calibri Light" w:hAnsi="Calibri Light" w:cs="Calibri Light"/>
+        </w:rPr>
+        <w:t>factors</w:t>
+      </w:r>
+      <w:proofErr w:type="gramEnd"/>
+      <w:r>
+        <w:rPr>
+          <w:rFonts w:ascii="Calibri Light" w:hAnsi="Calibri Light" w:cs="Calibri Light"/>
+        </w:rPr>
+        <w:t xml:space="preserve"> by seeing if there is a significant difference between the winning and losing team. I then assign ‘points’ to the factor with conditions.</w:t>
       </w:r>
     </w:p>
     <w:p>
@@ -4601,22 +5147,50 @@
         <w:rPr>
           <w:rFonts w:ascii="Calibri Light" w:hAnsi="Calibri Light" w:cs="Calibri Light"/>
         </w:rPr>
-        <w:t xml:space="preserve">use this model to apply to all the teams in the historical matches and calling the total ‘points’ they’ve achieved their ‘TeamPoints’. </w:t>
-      </w:r>
-    </w:p>
-    <w:p>
-      <w:pPr>
-        <w:pStyle w:val="BodyText"/>
-        <w:spacing w:before="10"/>
-        <w:rPr>
-          <w:rFonts w:ascii="Calibri Light" w:hAnsi="Calibri Light" w:cs="Calibri Light"/>
-        </w:rPr>
-      </w:pPr>
-      <w:r>
-        <w:rPr>
-          <w:rFonts w:ascii="Calibri Light" w:hAnsi="Calibri Light" w:cs="Calibri Light"/>
-        </w:rPr>
-        <w:t>Lastly, I will rank these teams by their ‘TeamPoints’.</w:t>
+        <w:t>use this model to apply to all the teams in the historical matches and calling the total ‘points’ they’ve achieved their ‘</w:t>
+      </w:r>
+      <w:proofErr w:type="spellStart"/>
+      <w:r>
+        <w:rPr>
+          <w:rFonts w:ascii="Calibri Light" w:hAnsi="Calibri Light" w:cs="Calibri Light"/>
+        </w:rPr>
+        <w:t>TeamPoints</w:t>
+      </w:r>
+      <w:proofErr w:type="spellEnd"/>
+      <w:r>
+        <w:rPr>
+          <w:rFonts w:ascii="Calibri Light" w:hAnsi="Calibri Light" w:cs="Calibri Light"/>
+        </w:rPr>
+        <w:t xml:space="preserve">’. </w:t>
+      </w:r>
+    </w:p>
+    <w:p>
+      <w:pPr>
+        <w:pStyle w:val="BodyText"/>
+        <w:spacing w:before="10"/>
+        <w:rPr>
+          <w:rFonts w:ascii="Calibri Light" w:hAnsi="Calibri Light" w:cs="Calibri Light"/>
+        </w:rPr>
+      </w:pPr>
+      <w:r>
+        <w:rPr>
+          <w:rFonts w:ascii="Calibri Light" w:hAnsi="Calibri Light" w:cs="Calibri Light"/>
+        </w:rPr>
+        <w:t>Lastly, I will rank these teams by their ‘</w:t>
+      </w:r>
+      <w:proofErr w:type="spellStart"/>
+      <w:r>
+        <w:rPr>
+          <w:rFonts w:ascii="Calibri Light" w:hAnsi="Calibri Light" w:cs="Calibri Light"/>
+        </w:rPr>
+        <w:t>TeamPoints</w:t>
+      </w:r>
+      <w:proofErr w:type="spellEnd"/>
+      <w:r>
+        <w:rPr>
+          <w:rFonts w:ascii="Calibri Light" w:hAnsi="Calibri Light" w:cs="Calibri Light"/>
+        </w:rPr>
+        <w:t>’.</w:t>
       </w:r>
     </w:p>
     <w:p>
@@ -4661,7 +5235,35 @@
         <w:rPr>
           <w:rFonts w:ascii="Calibri Light" w:hAnsi="Calibri Light" w:cs="Calibri Light"/>
         </w:rPr>
-        <w:t>I first looked at blue/red side. There is a 50% probability that a team would be assigned the blue or red side. There is no tangible advantage to this factor so with the number of matches in my data – I expected a close to 50/50 distribution. However, I observed that there is a slightly higher number of matches won when the team is on blue side.</w:t>
+        <w:t xml:space="preserve">I first looked at </w:t>
+      </w:r>
+      <w:proofErr w:type="gramStart"/>
+      <w:r>
+        <w:rPr>
+          <w:rFonts w:ascii="Calibri Light" w:hAnsi="Calibri Light" w:cs="Calibri Light"/>
+        </w:rPr>
+        <w:t>blue</w:t>
+      </w:r>
+      <w:proofErr w:type="gramEnd"/>
+      <w:r>
+        <w:rPr>
+          <w:rFonts w:ascii="Calibri Light" w:hAnsi="Calibri Light" w:cs="Calibri Light"/>
+        </w:rPr>
+        <w:t xml:space="preserve">/red side. There is a 50% probability that a team would be assigned the blue or red side. There is no tangible advantage to this factor so with the number of matches in my data – I expected a close to 50/50 distribution. However, I observed that there is a slightly higher number of matches won when the team is on </w:t>
+      </w:r>
+      <w:proofErr w:type="gramStart"/>
+      <w:r>
+        <w:rPr>
+          <w:rFonts w:ascii="Calibri Light" w:hAnsi="Calibri Light" w:cs="Calibri Light"/>
+        </w:rPr>
+        <w:t>blue</w:t>
+      </w:r>
+      <w:proofErr w:type="gramEnd"/>
+      <w:r>
+        <w:rPr>
+          <w:rFonts w:ascii="Calibri Light" w:hAnsi="Calibri Light" w:cs="Calibri Light"/>
+        </w:rPr>
+        <w:t xml:space="preserve"> side.</w:t>
       </w:r>
     </w:p>
     <w:p>
@@ -4735,7 +5337,35 @@
         <w:rPr>
           <w:rFonts w:ascii="Calibri Light" w:hAnsi="Calibri Light" w:cs="Calibri Light"/>
         </w:rPr>
-        <w:t>I looked at all the other factors by looping through the matches and analysing their summary statistics.</w:t>
+        <w:t xml:space="preserve">I looked at all the other factors by </w:t>
+      </w:r>
+      <w:proofErr w:type="gramStart"/>
+      <w:r>
+        <w:rPr>
+          <w:rFonts w:ascii="Calibri Light" w:hAnsi="Calibri Light" w:cs="Calibri Light"/>
+        </w:rPr>
+        <w:t>looping</w:t>
+      </w:r>
+      <w:proofErr w:type="gramEnd"/>
+      <w:r>
+        <w:rPr>
+          <w:rFonts w:ascii="Calibri Light" w:hAnsi="Calibri Light" w:cs="Calibri Light"/>
+        </w:rPr>
+        <w:t xml:space="preserve"> through the matches and </w:t>
+      </w:r>
+      <w:proofErr w:type="spellStart"/>
+      <w:r>
+        <w:rPr>
+          <w:rFonts w:ascii="Calibri Light" w:hAnsi="Calibri Light" w:cs="Calibri Light"/>
+        </w:rPr>
+        <w:t>analysing</w:t>
+      </w:r>
+      <w:proofErr w:type="spellEnd"/>
+      <w:r>
+        <w:rPr>
+          <w:rFonts w:ascii="Calibri Light" w:hAnsi="Calibri Light" w:cs="Calibri Light"/>
+        </w:rPr>
+        <w:t xml:space="preserve"> their summary statistics.</w:t>
       </w:r>
     </w:p>
     <w:p>
@@ -4878,8 +5508,16 @@
         <w:rPr>
           <w:rFonts w:ascii="Calibri Light" w:hAnsi="Calibri Light" w:cs="Calibri Light"/>
         </w:rPr>
-        <w:t>1 point if the team has 11 – 16 kills</w:t>
-      </w:r>
+        <w:t xml:space="preserve">1 point if the team has 11 – 16 </w:t>
+      </w:r>
+      <w:proofErr w:type="gramStart"/>
+      <w:r>
+        <w:rPr>
+          <w:rFonts w:ascii="Calibri Light" w:hAnsi="Calibri Light" w:cs="Calibri Light"/>
+        </w:rPr>
+        <w:t>kills</w:t>
+      </w:r>
+      <w:proofErr w:type="gramEnd"/>
     </w:p>
     <w:p>
       <w:pPr>
@@ -4894,8 +5532,16 @@
         <w:rPr>
           <w:rFonts w:ascii="Calibri Light" w:hAnsi="Calibri Light" w:cs="Calibri Light"/>
         </w:rPr>
-        <w:t>2 points if the team has between 17 – 20 kills</w:t>
-      </w:r>
+        <w:t xml:space="preserve">2 points if the team has between 17 – 20 </w:t>
+      </w:r>
+      <w:proofErr w:type="gramStart"/>
+      <w:r>
+        <w:rPr>
+          <w:rFonts w:ascii="Calibri Light" w:hAnsi="Calibri Light" w:cs="Calibri Light"/>
+        </w:rPr>
+        <w:t>kills</w:t>
+      </w:r>
+      <w:proofErr w:type="gramEnd"/>
     </w:p>
     <w:p>
       <w:pPr>
@@ -4938,8 +5584,18 @@
           <w:b/>
           <w:bCs/>
         </w:rPr>
-        <w:t>Gold Lead</w:t>
-      </w:r>
+        <w:t xml:space="preserve">Gold </w:t>
+      </w:r>
+      <w:proofErr w:type="gramStart"/>
+      <w:r>
+        <w:rPr>
+          <w:rFonts w:ascii="Calibri Light" w:hAnsi="Calibri Light" w:cs="Calibri Light"/>
+          <w:b/>
+          <w:bCs/>
+        </w:rPr>
+        <w:t>Lead</w:t>
+      </w:r>
+      <w:proofErr w:type="gramEnd"/>
     </w:p>
     <w:p>
       <w:pPr>
@@ -4998,12 +5654,14 @@
         </w:rPr>
         <w:t xml:space="preserve">– </w:t>
       </w:r>
+      <w:proofErr w:type="gramStart"/>
       <w:r>
         <w:rPr>
           <w:rFonts w:ascii="Calibri Light" w:hAnsi="Calibri Light" w:cs="Calibri Light"/>
         </w:rPr>
         <w:t>10686</w:t>
       </w:r>
+      <w:proofErr w:type="gramEnd"/>
     </w:p>
     <w:p>
       <w:pPr>
@@ -5018,8 +5676,16 @@
         <w:rPr>
           <w:rFonts w:ascii="Calibri Light" w:hAnsi="Calibri Light" w:cs="Calibri Light"/>
         </w:rPr>
-        <w:t>2 points if the team has a gold lead of 10687– 13414</w:t>
-      </w:r>
+        <w:t xml:space="preserve">2 points if the team has a gold lead of 10687– </w:t>
+      </w:r>
+      <w:proofErr w:type="gramStart"/>
+      <w:r>
+        <w:rPr>
+          <w:rFonts w:ascii="Calibri Light" w:hAnsi="Calibri Light" w:cs="Calibri Light"/>
+        </w:rPr>
+        <w:t>13414</w:t>
+      </w:r>
+      <w:proofErr w:type="gramEnd"/>
     </w:p>
     <w:p>
       <w:pPr>
@@ -5040,8 +5706,16 @@
         <w:rPr>
           <w:rFonts w:ascii="Calibri Light" w:hAnsi="Calibri Light" w:cs="Calibri Light"/>
         </w:rPr>
-        <w:t>has a gold lead more than 13414</w:t>
-      </w:r>
+        <w:t xml:space="preserve">has a gold lead more than </w:t>
+      </w:r>
+      <w:proofErr w:type="gramStart"/>
+      <w:r>
+        <w:rPr>
+          <w:rFonts w:ascii="Calibri Light" w:hAnsi="Calibri Light" w:cs="Calibri Light"/>
+        </w:rPr>
+        <w:t>13414</w:t>
+      </w:r>
+      <w:proofErr w:type="gramEnd"/>
     </w:p>
     <w:p>
       <w:pPr>
@@ -5112,8 +5786,16 @@
         <w:rPr>
           <w:rFonts w:ascii="Calibri Light" w:hAnsi="Calibri Light" w:cs="Calibri Light"/>
         </w:rPr>
-        <w:t>1 point if the team has killed 2 – 3 dragons</w:t>
-      </w:r>
+        <w:t xml:space="preserve">1 point if the team has killed 2 – 3 </w:t>
+      </w:r>
+      <w:proofErr w:type="gramStart"/>
+      <w:r>
+        <w:rPr>
+          <w:rFonts w:ascii="Calibri Light" w:hAnsi="Calibri Light" w:cs="Calibri Light"/>
+        </w:rPr>
+        <w:t>dragons</w:t>
+      </w:r>
+      <w:proofErr w:type="gramEnd"/>
     </w:p>
     <w:p>
       <w:pPr>
@@ -5128,8 +5810,16 @@
         <w:rPr>
           <w:rFonts w:ascii="Calibri Light" w:hAnsi="Calibri Light" w:cs="Calibri Light"/>
         </w:rPr>
-        <w:t>2 points if the team has killed 4 dragons</w:t>
-      </w:r>
+        <w:t xml:space="preserve">2 points if the team has killed 4 </w:t>
+      </w:r>
+      <w:proofErr w:type="gramStart"/>
+      <w:r>
+        <w:rPr>
+          <w:rFonts w:ascii="Calibri Light" w:hAnsi="Calibri Light" w:cs="Calibri Light"/>
+        </w:rPr>
+        <w:t>dragons</w:t>
+      </w:r>
+      <w:proofErr w:type="gramEnd"/>
     </w:p>
     <w:p>
       <w:pPr>
@@ -5144,8 +5834,16 @@
         <w:rPr>
           <w:rFonts w:ascii="Calibri Light" w:hAnsi="Calibri Light" w:cs="Calibri Light"/>
         </w:rPr>
-        <w:t>3 points if the team has killed more than 4 dragons</w:t>
-      </w:r>
+        <w:t xml:space="preserve">3 points if the team has killed more than 4 </w:t>
+      </w:r>
+      <w:proofErr w:type="gramStart"/>
+      <w:r>
+        <w:rPr>
+          <w:rFonts w:ascii="Calibri Light" w:hAnsi="Calibri Light" w:cs="Calibri Light"/>
+        </w:rPr>
+        <w:t>dragons</w:t>
+      </w:r>
+      <w:proofErr w:type="gramEnd"/>
     </w:p>
     <w:p>
       <w:pPr>
@@ -5281,8 +5979,16 @@
         <w:rPr>
           <w:rFonts w:ascii="Calibri Light" w:hAnsi="Calibri Light" w:cs="Calibri Light"/>
         </w:rPr>
-        <w:t>conquered 8 – 9 towers</w:t>
-      </w:r>
+        <w:t xml:space="preserve">conquered 8 – 9 </w:t>
+      </w:r>
+      <w:proofErr w:type="gramStart"/>
+      <w:r>
+        <w:rPr>
+          <w:rFonts w:ascii="Calibri Light" w:hAnsi="Calibri Light" w:cs="Calibri Light"/>
+        </w:rPr>
+        <w:t>towers</w:t>
+      </w:r>
+      <w:proofErr w:type="gramEnd"/>
     </w:p>
     <w:p>
       <w:pPr>
@@ -5303,8 +6009,16 @@
         <w:rPr>
           <w:rFonts w:ascii="Calibri Light" w:hAnsi="Calibri Light" w:cs="Calibri Light"/>
         </w:rPr>
-        <w:t>conquered 10 or more towers</w:t>
-      </w:r>
+        <w:t xml:space="preserve">conquered 10 or more </w:t>
+      </w:r>
+      <w:proofErr w:type="gramStart"/>
+      <w:r>
+        <w:rPr>
+          <w:rFonts w:ascii="Calibri Light" w:hAnsi="Calibri Light" w:cs="Calibri Light"/>
+        </w:rPr>
+        <w:t>towers</w:t>
+      </w:r>
+      <w:proofErr w:type="gramEnd"/>
     </w:p>
     <w:p>
       <w:pPr>
@@ -5422,7 +6136,21 @@
           <w:rFonts w:ascii="Calibri Light" w:hAnsi="Calibri Light" w:cs="Calibri Light"/>
         </w:rPr>
         <w:lastRenderedPageBreak/>
-        <w:t>I applied this ‘TeamPoints’ model to all the</w:t>
+        <w:t>I applied this ‘</w:t>
+      </w:r>
+      <w:proofErr w:type="spellStart"/>
+      <w:r>
+        <w:rPr>
+          <w:rFonts w:ascii="Calibri Light" w:hAnsi="Calibri Light" w:cs="Calibri Light"/>
+        </w:rPr>
+        <w:t>TeamPoints</w:t>
+      </w:r>
+      <w:proofErr w:type="spellEnd"/>
+      <w:r>
+        <w:rPr>
+          <w:rFonts w:ascii="Calibri Light" w:hAnsi="Calibri Light" w:cs="Calibri Light"/>
+        </w:rPr>
+        <w:t>’ model to all the</w:t>
       </w:r>
       <w:r>
         <w:rPr>
@@ -5511,20 +6239,35 @@
         <w:rPr>
           <w:rFonts w:ascii="Calibri Light" w:hAnsi="Calibri Light" w:cs="Calibri Light"/>
         </w:rPr>
-        <w:t>I also applied this ‘TeamPoints’ model to all the teams in all leagues.</w:t>
-      </w:r>
-    </w:p>
-    <w:p>
-      <w:pPr>
-        <w:pStyle w:val="BodyText"/>
-        <w:spacing w:before="10"/>
-        <w:rPr>
-          <w:rFonts w:ascii="Calibri Light" w:hAnsi="Calibri Light" w:cs="Calibri Light"/>
-        </w:rPr>
-      </w:pPr>
-      <w:r>
-        <w:rPr>
-          <w:rFonts w:ascii="Calibri Light" w:hAnsi="Calibri Light" w:cs="Calibri Light"/>
+        <w:t>I also applied this ‘</w:t>
+      </w:r>
+      <w:proofErr w:type="spellStart"/>
+      <w:r>
+        <w:rPr>
+          <w:rFonts w:ascii="Calibri Light" w:hAnsi="Calibri Light" w:cs="Calibri Light"/>
+        </w:rPr>
+        <w:t>TeamPoints</w:t>
+      </w:r>
+      <w:proofErr w:type="spellEnd"/>
+      <w:r>
+        <w:rPr>
+          <w:rFonts w:ascii="Calibri Light" w:hAnsi="Calibri Light" w:cs="Calibri Light"/>
+        </w:rPr>
+        <w:t>’ model to all the teams in all leagues.</w:t>
+      </w:r>
+    </w:p>
+    <w:p>
+      <w:pPr>
+        <w:pStyle w:val="BodyText"/>
+        <w:spacing w:before="10"/>
+        <w:rPr>
+          <w:rFonts w:ascii="Calibri Light" w:hAnsi="Calibri Light" w:cs="Calibri Light"/>
+        </w:rPr>
+      </w:pPr>
+      <w:r>
+        <w:rPr>
+          <w:rFonts w:ascii="Calibri Light" w:hAnsi="Calibri Light" w:cs="Calibri Light"/>
+          <w:noProof/>
         </w:rPr>
         <w:drawing>
           <wp:inline distT="0" distB="0" distL="0" distR="0" wp14:anchorId="3B31CEB1" wp14:editId="47D992EA">
@@ -5607,7 +6350,21 @@
         <w:rPr>
           <w:rFonts w:ascii="Calibri Light" w:hAnsi="Calibri Light" w:cs="Calibri Light"/>
         </w:rPr>
-        <w:t>I predict that team “T1” (SK Telecom T1) from Korea (KR) will win the 2023 LoL Worlds Title.</w:t>
+        <w:t xml:space="preserve">I predict that team “T1” (SK Telecom T1) from Korea (KR) will win the 2023 </w:t>
+      </w:r>
+      <w:proofErr w:type="spellStart"/>
+      <w:r>
+        <w:rPr>
+          <w:rFonts w:ascii="Calibri Light" w:hAnsi="Calibri Light" w:cs="Calibri Light"/>
+        </w:rPr>
+        <w:t>LoL</w:t>
+      </w:r>
+      <w:proofErr w:type="spellEnd"/>
+      <w:r>
+        <w:rPr>
+          <w:rFonts w:ascii="Calibri Light" w:hAnsi="Calibri Light" w:cs="Calibri Light"/>
+        </w:rPr>
+        <w:t xml:space="preserve"> Worlds Title.</w:t>
       </w:r>
     </w:p>
     <w:p>
@@ -5644,8 +6401,16 @@
         <w:rPr>
           <w:rFonts w:ascii="Calibri Light" w:hAnsi="Calibri Light" w:cs="Calibri Light"/>
         </w:rPr>
-        <w:t>throughout all regions</w:t>
-      </w:r>
+        <w:t xml:space="preserve">throughout all </w:t>
+      </w:r>
+      <w:proofErr w:type="gramStart"/>
+      <w:r>
+        <w:rPr>
+          <w:rFonts w:ascii="Calibri Light" w:hAnsi="Calibri Light" w:cs="Calibri Light"/>
+        </w:rPr>
+        <w:t>regions</w:t>
+      </w:r>
+      <w:proofErr w:type="gramEnd"/>
     </w:p>
     <w:p>
       <w:pPr>
@@ -5681,8 +6446,16 @@
         <w:rPr>
           <w:rFonts w:ascii="Calibri Light" w:hAnsi="Calibri Light" w:cs="Calibri Light"/>
         </w:rPr>
-        <w:t xml:space="preserve"> already and being the only team who has won it more than once</w:t>
-      </w:r>
+        <w:t xml:space="preserve"> already and being the only team who has won it more than </w:t>
+      </w:r>
+      <w:proofErr w:type="gramStart"/>
+      <w:r>
+        <w:rPr>
+          <w:rFonts w:ascii="Calibri Light" w:hAnsi="Calibri Light" w:cs="Calibri Light"/>
+        </w:rPr>
+        <w:t>once</w:t>
+      </w:r>
+      <w:proofErr w:type="gramEnd"/>
       <w:r>
         <w:rPr>
           <w:rFonts w:ascii="Calibri Light" w:hAnsi="Calibri Light" w:cs="Calibri Light"/>
@@ -5731,8 +6504,30 @@
         <w:rPr>
           <w:rFonts w:ascii="Calibri Light" w:hAnsi="Calibri Light" w:cs="Calibri Light"/>
         </w:rPr>
-        <w:t>having the highest ‘TeamPoints’ within my model</w:t>
-      </w:r>
+        <w:t>having the highest ‘</w:t>
+      </w:r>
+      <w:proofErr w:type="spellStart"/>
+      <w:r>
+        <w:rPr>
+          <w:rFonts w:ascii="Calibri Light" w:hAnsi="Calibri Light" w:cs="Calibri Light"/>
+        </w:rPr>
+        <w:t>TeamPoints</w:t>
+      </w:r>
+      <w:proofErr w:type="spellEnd"/>
+      <w:r>
+        <w:rPr>
+          <w:rFonts w:ascii="Calibri Light" w:hAnsi="Calibri Light" w:cs="Calibri Light"/>
+        </w:rPr>
+        <w:t xml:space="preserve">’ within my </w:t>
+      </w:r>
+      <w:proofErr w:type="gramStart"/>
+      <w:r>
+        <w:rPr>
+          <w:rFonts w:ascii="Calibri Light" w:hAnsi="Calibri Light" w:cs="Calibri Light"/>
+        </w:rPr>
+        <w:t>model</w:t>
+      </w:r>
+      <w:proofErr w:type="gramEnd"/>
     </w:p>
     <w:p>
       <w:pPr>
@@ -5779,7 +6574,21 @@
         <w:rPr>
           <w:rFonts w:ascii="Calibri Light" w:hAnsi="Calibri Light" w:cs="Calibri Light"/>
         </w:rPr>
-        <w:t>G2 never won the Worlds Title and EMEA is ranked third within region performance but they still have a high win rate% and participated in Worlds many times</w:t>
+        <w:t xml:space="preserve">G2 never won the Worlds Title and EMEA is ranked third within region </w:t>
+      </w:r>
+      <w:proofErr w:type="gramStart"/>
+      <w:r>
+        <w:rPr>
+          <w:rFonts w:ascii="Calibri Light" w:hAnsi="Calibri Light" w:cs="Calibri Light"/>
+        </w:rPr>
+        <w:t>performance</w:t>
+      </w:r>
+      <w:proofErr w:type="gramEnd"/>
+      <w:r>
+        <w:rPr>
+          <w:rFonts w:ascii="Calibri Light" w:hAnsi="Calibri Light" w:cs="Calibri Light"/>
+        </w:rPr>
+        <w:t xml:space="preserve"> but they still have a high win rate% and participated in Worlds many times</w:t>
       </w:r>
     </w:p>
     <w:p>
@@ -5798,8 +6607,30 @@
         <w:rPr>
           <w:rFonts w:ascii="Calibri Light" w:hAnsi="Calibri Light" w:cs="Calibri Light"/>
         </w:rPr>
-        <w:t>According to my ‘TeamPoints’ model, they are the second best team</w:t>
-      </w:r>
+        <w:t>According to my ‘</w:t>
+      </w:r>
+      <w:proofErr w:type="spellStart"/>
+      <w:r>
+        <w:rPr>
+          <w:rFonts w:ascii="Calibri Light" w:hAnsi="Calibri Light" w:cs="Calibri Light"/>
+        </w:rPr>
+        <w:t>TeamPoints</w:t>
+      </w:r>
+      <w:proofErr w:type="spellEnd"/>
+      <w:r>
+        <w:rPr>
+          <w:rFonts w:ascii="Calibri Light" w:hAnsi="Calibri Light" w:cs="Calibri Light"/>
+        </w:rPr>
+        <w:t xml:space="preserve">’ model, they are the second best </w:t>
+      </w:r>
+      <w:proofErr w:type="gramStart"/>
+      <w:r>
+        <w:rPr>
+          <w:rFonts w:ascii="Calibri Light" w:hAnsi="Calibri Light" w:cs="Calibri Light"/>
+        </w:rPr>
+        <w:t>team</w:t>
+      </w:r>
+      <w:proofErr w:type="gramEnd"/>
     </w:p>
     <w:p>
       <w:pPr>
@@ -5941,7 +6772,21 @@
         <w:rPr>
           <w:rFonts w:ascii="Calibri Light" w:hAnsi="Calibri Light" w:cs="Calibri Light"/>
         </w:rPr>
-        <w:t xml:space="preserve">Regional performance is fairly stable. </w:t>
+        <w:t xml:space="preserve">Regional performance is </w:t>
+      </w:r>
+      <w:proofErr w:type="gramStart"/>
+      <w:r>
+        <w:rPr>
+          <w:rFonts w:ascii="Calibri Light" w:hAnsi="Calibri Light" w:cs="Calibri Light"/>
+        </w:rPr>
+        <w:t>fairly stable</w:t>
+      </w:r>
+      <w:proofErr w:type="gramEnd"/>
+      <w:r>
+        <w:rPr>
+          <w:rFonts w:ascii="Calibri Light" w:hAnsi="Calibri Light" w:cs="Calibri Light"/>
+        </w:rPr>
+        <w:t xml:space="preserve">. </w:t>
       </w:r>
     </w:p>
     <w:p>
@@ -5960,8 +6805,16 @@
         <w:rPr>
           <w:rFonts w:ascii="Calibri Light" w:hAnsi="Calibri Light" w:cs="Calibri Light"/>
         </w:rPr>
-        <w:t>The top leagues play well consistently</w:t>
-      </w:r>
+        <w:t xml:space="preserve">The top leagues play well </w:t>
+      </w:r>
+      <w:proofErr w:type="gramStart"/>
+      <w:r>
+        <w:rPr>
+          <w:rFonts w:ascii="Calibri Light" w:hAnsi="Calibri Light" w:cs="Calibri Light"/>
+        </w:rPr>
+        <w:t>consistently</w:t>
+      </w:r>
+      <w:proofErr w:type="gramEnd"/>
     </w:p>
     <w:p>
       <w:pPr>
@@ -5995,7 +6848,6 @@
       <w:pPr>
         <w:pStyle w:val="BodyText"/>
         <w:spacing w:before="11"/>
-        <w:ind w:left="720"/>
         <w:rPr>
           <w:rFonts w:ascii="Calibri Light" w:hAnsi="Calibri Light" w:cs="Calibri Light"/>
         </w:rPr>
@@ -6050,7 +6902,35 @@
         <w:rPr>
           <w:rFonts w:ascii="Calibri Light" w:hAnsi="Calibri Light" w:cs="Calibri Light"/>
         </w:rPr>
-        <w:t xml:space="preserve"> model and analysis is very limited as the winner of the 2023 LoL Worlds is also affected by many other factors such as: players (their age, </w:t>
+        <w:t xml:space="preserve"> model and analysis </w:t>
+      </w:r>
+      <w:proofErr w:type="gramStart"/>
+      <w:r>
+        <w:rPr>
+          <w:rFonts w:ascii="Calibri Light" w:hAnsi="Calibri Light" w:cs="Calibri Light"/>
+        </w:rPr>
+        <w:t>is</w:t>
+      </w:r>
+      <w:proofErr w:type="gramEnd"/>
+      <w:r>
+        <w:rPr>
+          <w:rFonts w:ascii="Calibri Light" w:hAnsi="Calibri Light" w:cs="Calibri Light"/>
+        </w:rPr>
+        <w:t xml:space="preserve"> very limited as the winner of the 2023 </w:t>
+      </w:r>
+      <w:proofErr w:type="spellStart"/>
+      <w:r>
+        <w:rPr>
+          <w:rFonts w:ascii="Calibri Light" w:hAnsi="Calibri Light" w:cs="Calibri Light"/>
+        </w:rPr>
+        <w:t>LoL</w:t>
+      </w:r>
+      <w:proofErr w:type="spellEnd"/>
+      <w:r>
+        <w:rPr>
+          <w:rFonts w:ascii="Calibri Light" w:hAnsi="Calibri Light" w:cs="Calibri Light"/>
+        </w:rPr>
+        <w:t xml:space="preserve"> Worlds is also affected by many other factors such as: players (their age, </w:t>
       </w:r>
       <w:r>
         <w:rPr>
@@ -6084,13 +6964,35 @@
         <w:rPr>
           <w:rFonts w:ascii="Calibri Light" w:hAnsi="Calibri Light" w:cs="Calibri Light"/>
         </w:rPr>
-        <w:t>If I use machine learning, I would</w:t>
-      </w:r>
-      <w:r>
-        <w:rPr>
-          <w:rFonts w:ascii="Calibri Light" w:hAnsi="Calibri Light" w:cs="Calibri Light"/>
-        </w:rPr>
-        <w:t xml:space="preserve"> pull in all these data to make a better prediction. I can use classification methods to analyse in-game factors such as the blue/red side</w:t>
+        <w:t xml:space="preserve">If I use machine learning, I </w:t>
+      </w:r>
+      <w:proofErr w:type="gramStart"/>
+      <w:r>
+        <w:rPr>
+          <w:rFonts w:ascii="Calibri Light" w:hAnsi="Calibri Light" w:cs="Calibri Light"/>
+        </w:rPr>
+        <w:t>would</w:t>
+      </w:r>
+      <w:proofErr w:type="gramEnd"/>
+      <w:r>
+        <w:rPr>
+          <w:rFonts w:ascii="Calibri Light" w:hAnsi="Calibri Light" w:cs="Calibri Light"/>
+        </w:rPr>
+        <w:t xml:space="preserve"> pull in all these data to make a better prediction. I can use classification methods to </w:t>
+      </w:r>
+      <w:proofErr w:type="spellStart"/>
+      <w:r>
+        <w:rPr>
+          <w:rFonts w:ascii="Calibri Light" w:hAnsi="Calibri Light" w:cs="Calibri Light"/>
+        </w:rPr>
+        <w:t>analyse</w:t>
+      </w:r>
+      <w:proofErr w:type="spellEnd"/>
+      <w:r>
+        <w:rPr>
+          <w:rFonts w:ascii="Calibri Light" w:hAnsi="Calibri Light" w:cs="Calibri Light"/>
+        </w:rPr>
+        <w:t xml:space="preserve"> in-game factors such as the blue/red side</w:t>
       </w:r>
       <w:r>
         <w:rPr>
@@ -6220,6 +7122,7 @@
         </w:rPr>
         <w:t xml:space="preserve">I only inputted datasets from </w:t>
       </w:r>
+      <w:proofErr w:type="spellStart"/>
       <w:r>
         <w:rPr>
           <w:rFonts w:ascii="Calibri Light" w:hAnsi="Calibri Light" w:cs="Calibri Light"/>
@@ -6242,7 +7145,28 @@
         <w:rPr>
           <w:rFonts w:ascii="Calibri Light" w:hAnsi="Calibri Light" w:cs="Calibri Light"/>
         </w:rPr>
-        <w:t>pedia which is referenced in the Jupyter Notebook.</w:t>
+        <w:t>pedia</w:t>
+      </w:r>
+      <w:proofErr w:type="spellEnd"/>
+      <w:r>
+        <w:rPr>
+          <w:rFonts w:ascii="Calibri Light" w:hAnsi="Calibri Light" w:cs="Calibri Light"/>
+        </w:rPr>
+        <w:t xml:space="preserve"> which is referenced in the </w:t>
+      </w:r>
+      <w:proofErr w:type="spellStart"/>
+      <w:r>
+        <w:rPr>
+          <w:rFonts w:ascii="Calibri Light" w:hAnsi="Calibri Light" w:cs="Calibri Light"/>
+        </w:rPr>
+        <w:t>Jupyter</w:t>
+      </w:r>
+      <w:proofErr w:type="spellEnd"/>
+      <w:r>
+        <w:rPr>
+          <w:rFonts w:ascii="Calibri Light" w:hAnsi="Calibri Light" w:cs="Calibri Light"/>
+        </w:rPr>
+        <w:t xml:space="preserve"> Notebook.</w:t>
       </w:r>
     </w:p>
     <w:sectPr>

</xml_diff>